<commit_message>
Update diseño y capturas 2.0.docx
</commit_message>
<xml_diff>
--- a/.doc/diseño y capturas 2.0.docx
+++ b/.doc/diseño y capturas 2.0.docx
@@ -1,6 +1,6 @@
 
 <file path=word/document.xml><?xml version="1.0" encoding="utf-8"?>
-<w:document xmlns:wpc="http://schemas.microsoft.com/office/word/2010/wordprocessingCanvas" xmlns:cx="http://schemas.microsoft.com/office/drawing/2014/chartex" xmlns:mc="http://schemas.openxmlformats.org/markup-compatibility/2006" xmlns:o="urn:schemas-microsoft-com:office:office" xmlns:r="http://schemas.openxmlformats.org/officeDocument/2006/relationships" xmlns:m="http://schemas.openxmlformats.org/officeDocument/2006/math" xmlns:v="urn:schemas-microsoft-com:vml" xmlns:wp14="http://schemas.microsoft.com/office/word/2010/wordprocessingDrawing" xmlns:wp="http://schemas.openxmlformats.org/drawingml/2006/wordprocessingDrawing" xmlns:w10="urn:schemas-microsoft-com:office:word" xmlns:w="http://schemas.openxmlformats.org/wordprocessingml/2006/main" xmlns:w14="http://schemas.microsoft.com/office/word/2010/wordml" xmlns:w15="http://schemas.microsoft.com/office/word/2012/wordml" xmlns:w16se="http://schemas.microsoft.com/office/word/2015/wordml/symex" xmlns:wpg="http://schemas.microsoft.com/office/word/2010/wordprocessingGroup" xmlns:wpi="http://schemas.microsoft.com/office/word/2010/wordprocessingInk" xmlns:wne="http://schemas.microsoft.com/office/word/2006/wordml" xmlns:wps="http://schemas.microsoft.com/office/word/2010/wordprocessingShape" mc:Ignorable="w14 w15 w16se wp14">
+<w:document xmlns:wpc="http://schemas.microsoft.com/office/word/2010/wordprocessingCanvas" xmlns:cx="http://schemas.microsoft.com/office/drawing/2014/chartex" xmlns:cx1="http://schemas.microsoft.com/office/drawing/2015/9/8/chartex" xmlns:cx2="http://schemas.microsoft.com/office/drawing/2015/10/21/chartex" xmlns:cx3="http://schemas.microsoft.com/office/drawing/2016/5/9/chartex" xmlns:cx4="http://schemas.microsoft.com/office/drawing/2016/5/10/chartex" xmlns:cx5="http://schemas.microsoft.com/office/drawing/2016/5/11/chartex" xmlns:cx6="http://schemas.microsoft.com/office/drawing/2016/5/12/chartex" xmlns:cx7="http://schemas.microsoft.com/office/drawing/2016/5/13/chartex" xmlns:cx8="http://schemas.microsoft.com/office/drawing/2016/5/14/chartex" xmlns:mc="http://schemas.openxmlformats.org/markup-compatibility/2006" xmlns:aink="http://schemas.microsoft.com/office/drawing/2016/ink" xmlns:am3d="http://schemas.microsoft.com/office/drawing/2017/model3d" xmlns:o="urn:schemas-microsoft-com:office:office" xmlns:oel="http://schemas.microsoft.com/office/2019/extlst" xmlns:r="http://schemas.openxmlformats.org/officeDocument/2006/relationships" xmlns:m="http://schemas.openxmlformats.org/officeDocument/2006/math" xmlns:v="urn:schemas-microsoft-com:vml" xmlns:wp14="http://schemas.microsoft.com/office/word/2010/wordprocessingDrawing" xmlns:wp="http://schemas.openxmlformats.org/drawingml/2006/wordprocessingDrawing" xmlns:w10="urn:schemas-microsoft-com:office:word" xmlns:w="http://schemas.openxmlformats.org/wordprocessingml/2006/main" xmlns:w14="http://schemas.microsoft.com/office/word/2010/wordml" xmlns:w15="http://schemas.microsoft.com/office/word/2012/wordml" xmlns:w16cex="http://schemas.microsoft.com/office/word/2018/wordml/cex" xmlns:w16cid="http://schemas.microsoft.com/office/word/2016/wordml/cid" xmlns:w16="http://schemas.microsoft.com/office/word/2018/wordml" xmlns:w16du="http://schemas.microsoft.com/office/word/2023/wordml/word16du" xmlns:w16sdtdh="http://schemas.microsoft.com/office/word/2020/wordml/sdtdatahash" xmlns:w16se="http://schemas.microsoft.com/office/word/2015/wordml/symex" xmlns:wpg="http://schemas.microsoft.com/office/word/2010/wordprocessingGroup" xmlns:wpi="http://schemas.microsoft.com/office/word/2010/wordprocessingInk" xmlns:wne="http://schemas.microsoft.com/office/word/2006/wordml" xmlns:wps="http://schemas.microsoft.com/office/word/2010/wordprocessingShape" mc:Ignorable="w14 w15 w16se w16cid w16 w16cex w16sdtdh w16du wp14">
   <w:body>
     <w:p>
       <w:pPr>
@@ -15,26 +15,17 @@
           <w:noProof/>
           <w:lang w:eastAsia="es-419"/>
         </w:rPr>
-        <w:t>Modelo entidad-relació</w:t>
-      </w:r>
-      <w:bookmarkStart w:id="0" w:name="_GoBack"/>
-      <w:bookmarkEnd w:id="0"/>
+        <w:t>Modelo entidad-relación</w:t>
+      </w:r>
+    </w:p>
+    <w:p>
       <w:r>
         <w:rPr>
           <w:noProof/>
           <w:lang w:eastAsia="es-419"/>
         </w:rPr>
-        <w:t>n</w:t>
-      </w:r>
-    </w:p>
-    <w:p>
-      <w:r>
-        <w:rPr>
-          <w:noProof/>
-          <w:lang w:eastAsia="es-419"/>
-        </w:rPr>
         <w:drawing>
-          <wp:inline distT="0" distB="0" distL="0" distR="0" wp14:anchorId="3C61BF0E" wp14:editId="0CEB5135">
+          <wp:inline distT="0" distB="0" distL="0" distR="0" wp14:anchorId="1A81B641" wp14:editId="7D398B0A">
             <wp:extent cx="5400040" cy="4611370"/>
             <wp:effectExtent l="0" t="0" r="0" b="0"/>
             <wp:docPr id="1" name="Imagen 1"/>
@@ -83,15 +74,7 @@
         <w:jc w:val="center"/>
       </w:pPr>
       <w:r>
-        <w:t xml:space="preserve">Diseña un modelo de base de datos para una aplicación de biblioteca. El modelo debe incluir no más de 4 tablas para representar la información esencial del sistema. Debe haber una tabla para almacenar información sobre los libros, que incluya campos como ID de libro, título, autor y género. Otra tabla debe representar los miembros de la biblioteca, con campos como ID de miembro, nombre, dirección y número de teléfono. Además, necesitamos una tabla para registrar los préstamos de libros, que incluya campos como ID de préstamo, ID de libro, ID de miembro, fecha de préstamo y fecha de devolución. Por último, considera una tabla para los comentarios de los miembros sobre los libros, que contenga campos como ID de comentario, ID de libro, ID de miembro y contenido del comentario. Diseña las relaciones adecuadas entre las tablas para reflejar la relación entre los libros, los miembros, los préstamos y los comentarios, teniendo en cuenta la </w:t>
-      </w:r>
-      <w:proofErr w:type="spellStart"/>
-      <w:r>
-        <w:t>cardinalidad</w:t>
-      </w:r>
-      <w:proofErr w:type="spellEnd"/>
-      <w:r>
-        <w:t xml:space="preserve"> de cada relación.</w:t>
+        <w:t>Diseña un modelo de base de datos para una aplicación de biblioteca. El modelo debe incluir no más de 4 tablas para representar la información esencial del sistema. Debe haber una tabla para almacenar información sobre los libros, que incluya campos como ID de libro, título, autor y género. Otra tabla debe representar los miembros de la biblioteca, con campos como ID de miembro, nombre, dirección y número de teléfono. Además, necesitamos una tabla para registrar los préstamos de libros, que incluya campos como ID de préstamo, ID de libro, ID de miembro, fecha de préstamo y fecha de devolución. Por último, considera una tabla para los comentarios de los miembros sobre los libros, que contenga campos como ID de comentario, ID de libro, ID de miembro y contenido del comentario. Diseña las relaciones adecuadas entre las tablas para reflejar la relación entre los libros, los miembros, los préstamos y los comentarios, teniendo en cuenta la cardinalidad de cada relación.</w:t>
       </w:r>
     </w:p>
     <w:p>
@@ -289,29 +272,7 @@
           <w:szCs w:val="24"/>
           <w:lang w:eastAsia="es-419"/>
         </w:rPr>
-        <w:t xml:space="preserve">'La caída de la casa </w:t>
-      </w:r>
-      <w:proofErr w:type="spellStart"/>
-      <w:r>
-        <w:rPr>
-          <w:rFonts w:ascii="Arial" w:eastAsia="Times New Roman" w:hAnsi="Arial" w:cs="Arial"/>
-          <w:color w:val="000000"/>
-          <w:sz w:val="24"/>
-          <w:szCs w:val="24"/>
-          <w:lang w:eastAsia="es-419"/>
-        </w:rPr>
-        <w:t>Usher</w:t>
-      </w:r>
-      <w:proofErr w:type="spellEnd"/>
-      <w:r>
-        <w:rPr>
-          <w:rFonts w:ascii="Arial" w:eastAsia="Times New Roman" w:hAnsi="Arial" w:cs="Arial"/>
-          <w:color w:val="000000"/>
-          <w:sz w:val="24"/>
-          <w:szCs w:val="24"/>
-          <w:lang w:eastAsia="es-419"/>
-        </w:rPr>
-        <w:t>', 'Edgar Allan Poe', 'terror literario´</w:t>
+        <w:t>'La caída de la casa Usher', 'Edgar Allan Poe', 'terror literario´</w:t>
       </w:r>
     </w:p>
     <w:p>
@@ -796,29 +757,7 @@
           <w:szCs w:val="24"/>
           <w:lang w:eastAsia="es-419"/>
         </w:rPr>
-        <w:t xml:space="preserve">, y </w:t>
-      </w:r>
-      <w:proofErr w:type="spellStart"/>
-      <w:r>
-        <w:rPr>
-          <w:rFonts w:ascii="Arial" w:eastAsia="Times New Roman" w:hAnsi="Arial" w:cs="Arial"/>
-          <w:color w:val="000000"/>
-          <w:sz w:val="24"/>
-          <w:szCs w:val="24"/>
-          <w:lang w:eastAsia="es-419"/>
-        </w:rPr>
-        <w:t>titulo</w:t>
-      </w:r>
-      <w:proofErr w:type="spellEnd"/>
-      <w:r>
-        <w:rPr>
-          <w:rFonts w:ascii="Arial" w:eastAsia="Times New Roman" w:hAnsi="Arial" w:cs="Arial"/>
-          <w:color w:val="000000"/>
-          <w:sz w:val="24"/>
-          <w:szCs w:val="24"/>
-          <w:lang w:eastAsia="es-419"/>
-        </w:rPr>
-        <w:t xml:space="preserve"> de préstamos realizados este año, y que estén “pendientes” (con </w:t>
+        <w:t xml:space="preserve">, y titulo de préstamos realizados este año, y que estén “pendientes” (con </w:t>
       </w:r>
       <w:proofErr w:type="spellStart"/>
       <w:r>
@@ -893,6 +832,292 @@
       </w:r>
     </w:p>
     <w:p/>
+    <w:p/>
+    <w:p/>
+    <w:p/>
+    <w:p/>
+    <w:p/>
+    <w:p/>
+    <w:p/>
+    <w:p/>
+    <w:p/>
+    <w:p/>
+    <w:p>
+      <w:pPr>
+        <w:rPr>
+          <w:b/>
+          <w:bCs/>
+          <w:sz w:val="28"/>
+          <w:szCs w:val="28"/>
+        </w:rPr>
+      </w:pPr>
+      <w:r>
+        <w:rPr>
+          <w:b/>
+          <w:bCs/>
+          <w:sz w:val="28"/>
+          <w:szCs w:val="28"/>
+        </w:rPr>
+        <w:lastRenderedPageBreak/>
+        <w:t>Ferrando Carlos</w:t>
+      </w:r>
+    </w:p>
+    <w:p>
+      <w:pPr>
+        <w:shd w:val="clear" w:color="auto" w:fill="FFFFFF"/>
+        <w:spacing w:before="100" w:beforeAutospacing="1" w:after="100" w:afterAutospacing="1" w:line="240" w:lineRule="auto"/>
+        <w:ind w:left="720"/>
+        <w:rPr>
+          <w:rFonts w:ascii="Arial" w:eastAsia="Times New Roman" w:hAnsi="Arial" w:cs="Arial"/>
+          <w:color w:val="000000"/>
+          <w:sz w:val="24"/>
+          <w:szCs w:val="24"/>
+          <w:lang w:eastAsia="es-419"/>
+        </w:rPr>
+      </w:pPr>
+      <w:r>
+        <w:rPr>
+          <w:rFonts w:ascii="Arial" w:eastAsia="Times New Roman" w:hAnsi="Arial" w:cs="Arial"/>
+          <w:color w:val="000000"/>
+          <w:sz w:val="24"/>
+          <w:szCs w:val="24"/>
+          <w:lang w:eastAsia="es-419"/>
+        </w:rPr>
+        <w:t xml:space="preserve">1 </w:t>
+      </w:r>
+      <w:proofErr w:type="gramStart"/>
+      <w:r>
+        <w:rPr>
+          <w:rFonts w:ascii="Arial" w:eastAsia="Times New Roman" w:hAnsi="Arial" w:cs="Arial"/>
+          <w:color w:val="000000"/>
+          <w:sz w:val="24"/>
+          <w:szCs w:val="24"/>
+          <w:lang w:eastAsia="es-419"/>
+        </w:rPr>
+        <w:t>Proyecte</w:t>
+      </w:r>
+      <w:proofErr w:type="gramEnd"/>
+      <w:r>
+        <w:rPr>
+          <w:rFonts w:ascii="Arial" w:eastAsia="Times New Roman" w:hAnsi="Arial" w:cs="Arial"/>
+          <w:color w:val="000000"/>
+          <w:sz w:val="24"/>
+          <w:szCs w:val="24"/>
+          <w:lang w:eastAsia="es-419"/>
+        </w:rPr>
+        <w:t xml:space="preserve"> nombre y correo electrónico, y comentario de todos sus miembros.</w:t>
+      </w:r>
+    </w:p>
+    <w:p>
+      <w:pPr>
+        <w:rPr>
+          <w:b/>
+          <w:bCs/>
+          <w:sz w:val="28"/>
+          <w:szCs w:val="28"/>
+        </w:rPr>
+      </w:pPr>
+      <w:r>
+        <w:rPr>
+          <w:b/>
+          <w:bCs/>
+          <w:noProof/>
+          <w:sz w:val="28"/>
+          <w:szCs w:val="28"/>
+        </w:rPr>
+        <w:drawing>
+          <wp:inline distT="0" distB="0" distL="0" distR="0" wp14:anchorId="03CEC54E" wp14:editId="4C057D34">
+            <wp:extent cx="5400040" cy="6526530"/>
+            <wp:effectExtent l="0" t="0" r="0" b="7620"/>
+            <wp:docPr id="1872285983" name="Imagen 1"/>
+            <wp:cNvGraphicFramePr>
+              <a:graphicFrameLocks xmlns:a="http://schemas.openxmlformats.org/drawingml/2006/main" noChangeAspect="1"/>
+            </wp:cNvGraphicFramePr>
+            <a:graphic xmlns:a="http://schemas.openxmlformats.org/drawingml/2006/main">
+              <a:graphicData uri="http://schemas.openxmlformats.org/drawingml/2006/picture">
+                <pic:pic xmlns:pic="http://schemas.openxmlformats.org/drawingml/2006/picture">
+                  <pic:nvPicPr>
+                    <pic:cNvPr id="1872285983" name="Imagen 1872285983"/>
+                    <pic:cNvPicPr/>
+                  </pic:nvPicPr>
+                  <pic:blipFill>
+                    <a:blip r:embed="rId8" cstate="print">
+                      <a:extLst>
+                        <a:ext uri="{28A0092B-C50C-407E-A947-70E740481C1C}">
+                          <a14:useLocalDpi xmlns:a14="http://schemas.microsoft.com/office/drawing/2010/main" val="0"/>
+                        </a:ext>
+                      </a:extLst>
+                    </a:blip>
+                    <a:stretch>
+                      <a:fillRect/>
+                    </a:stretch>
+                  </pic:blipFill>
+                  <pic:spPr>
+                    <a:xfrm>
+                      <a:off x="0" y="0"/>
+                      <a:ext cx="5400040" cy="6526530"/>
+                    </a:xfrm>
+                    <a:prstGeom prst="rect">
+                      <a:avLst/>
+                    </a:prstGeom>
+                  </pic:spPr>
+                </pic:pic>
+              </a:graphicData>
+            </a:graphic>
+          </wp:inline>
+        </w:drawing>
+      </w:r>
+    </w:p>
+    <w:p>
+      <w:pPr>
+        <w:rPr>
+          <w:b/>
+          <w:bCs/>
+          <w:sz w:val="28"/>
+          <w:szCs w:val="28"/>
+        </w:rPr>
+      </w:pPr>
+    </w:p>
+    <w:p>
+      <w:pPr>
+        <w:rPr>
+          <w:b/>
+          <w:bCs/>
+          <w:sz w:val="28"/>
+          <w:szCs w:val="28"/>
+        </w:rPr>
+      </w:pPr>
+    </w:p>
+    <w:p>
+      <w:pPr>
+        <w:rPr>
+          <w:b/>
+          <w:bCs/>
+          <w:sz w:val="28"/>
+          <w:szCs w:val="28"/>
+        </w:rPr>
+      </w:pPr>
+    </w:p>
+    <w:p>
+      <w:pPr>
+        <w:rPr>
+          <w:b/>
+          <w:bCs/>
+          <w:sz w:val="28"/>
+          <w:szCs w:val="28"/>
+        </w:rPr>
+      </w:pPr>
+    </w:p>
+    <w:p>
+      <w:pPr>
+        <w:shd w:val="clear" w:color="auto" w:fill="FFFFFF"/>
+        <w:spacing w:before="100" w:beforeAutospacing="1" w:after="100" w:afterAutospacing="1" w:line="240" w:lineRule="auto"/>
+        <w:ind w:left="360"/>
+        <w:rPr>
+          <w:rFonts w:ascii="Arial" w:eastAsia="Times New Roman" w:hAnsi="Arial" w:cs="Arial"/>
+          <w:color w:val="000000"/>
+          <w:sz w:val="24"/>
+          <w:szCs w:val="24"/>
+          <w:lang w:eastAsia="es-419"/>
+        </w:rPr>
+      </w:pPr>
+      <w:r>
+        <w:rPr>
+          <w:rFonts w:ascii="Arial" w:eastAsia="Times New Roman" w:hAnsi="Arial" w:cs="Arial"/>
+          <w:color w:val="000000"/>
+          <w:sz w:val="24"/>
+          <w:szCs w:val="24"/>
+          <w:lang w:eastAsia="es-419"/>
+        </w:rPr>
+        <w:lastRenderedPageBreak/>
+        <w:t>5-</w:t>
+      </w:r>
+      <w:r>
+        <w:rPr>
+          <w:rFonts w:ascii="Arial" w:eastAsia="Times New Roman" w:hAnsi="Arial" w:cs="Arial"/>
+          <w:color w:val="000000"/>
+          <w:sz w:val="24"/>
+          <w:szCs w:val="24"/>
+          <w:lang w:eastAsia="es-419"/>
+        </w:rPr>
+        <w:t>Proyecte de cada título, autor, y filtre aquellos del género fantasía o Novela Rosa.</w:t>
+      </w:r>
+    </w:p>
+    <w:p>
+      <w:pPr>
+        <w:shd w:val="clear" w:color="auto" w:fill="FFFFFF"/>
+        <w:spacing w:before="100" w:beforeAutospacing="1" w:after="100" w:afterAutospacing="1" w:line="240" w:lineRule="auto"/>
+        <w:ind w:left="360"/>
+        <w:rPr>
+          <w:rFonts w:ascii="Arial" w:eastAsia="Times New Roman" w:hAnsi="Arial" w:cs="Arial"/>
+          <w:color w:val="000000"/>
+          <w:sz w:val="24"/>
+          <w:szCs w:val="24"/>
+          <w:lang w:eastAsia="es-419"/>
+        </w:rPr>
+      </w:pPr>
+      <w:r>
+        <w:rPr>
+          <w:rFonts w:ascii="Arial" w:eastAsia="Times New Roman" w:hAnsi="Arial" w:cs="Arial"/>
+          <w:noProof/>
+          <w:color w:val="000000"/>
+          <w:sz w:val="24"/>
+          <w:szCs w:val="24"/>
+          <w:lang w:eastAsia="es-419"/>
+        </w:rPr>
+        <w:drawing>
+          <wp:inline distT="0" distB="0" distL="0" distR="0" wp14:anchorId="15D4D893" wp14:editId="2129649C">
+            <wp:extent cx="5400040" cy="3129915"/>
+            <wp:effectExtent l="0" t="0" r="0" b="0"/>
+            <wp:docPr id="1470176667" name="Imagen 2"/>
+            <wp:cNvGraphicFramePr>
+              <a:graphicFrameLocks xmlns:a="http://schemas.openxmlformats.org/drawingml/2006/main" noChangeAspect="1"/>
+            </wp:cNvGraphicFramePr>
+            <a:graphic xmlns:a="http://schemas.openxmlformats.org/drawingml/2006/main">
+              <a:graphicData uri="http://schemas.openxmlformats.org/drawingml/2006/picture">
+                <pic:pic xmlns:pic="http://schemas.openxmlformats.org/drawingml/2006/picture">
+                  <pic:nvPicPr>
+                    <pic:cNvPr id="1470176667" name="Imagen 1470176667"/>
+                    <pic:cNvPicPr/>
+                  </pic:nvPicPr>
+                  <pic:blipFill>
+                    <a:blip r:embed="rId9">
+                      <a:extLst>
+                        <a:ext uri="{28A0092B-C50C-407E-A947-70E740481C1C}">
+                          <a14:useLocalDpi xmlns:a14="http://schemas.microsoft.com/office/drawing/2010/main" val="0"/>
+                        </a:ext>
+                      </a:extLst>
+                    </a:blip>
+                    <a:stretch>
+                      <a:fillRect/>
+                    </a:stretch>
+                  </pic:blipFill>
+                  <pic:spPr>
+                    <a:xfrm>
+                      <a:off x="0" y="0"/>
+                      <a:ext cx="5400040" cy="3129915"/>
+                    </a:xfrm>
+                    <a:prstGeom prst="rect">
+                      <a:avLst/>
+                    </a:prstGeom>
+                  </pic:spPr>
+                </pic:pic>
+              </a:graphicData>
+            </a:graphic>
+          </wp:inline>
+        </w:drawing>
+      </w:r>
+    </w:p>
+    <w:p>
+      <w:pPr>
+        <w:rPr>
+          <w:b/>
+          <w:bCs/>
+          <w:sz w:val="28"/>
+          <w:szCs w:val="28"/>
+        </w:rPr>
+      </w:pPr>
+    </w:p>
     <w:sectPr>
       <w:pgSz w:w="11906" w:h="16838"/>
       <w:pgMar w:top="1417" w:right="1701" w:bottom="1417" w:left="1701" w:header="708" w:footer="708" w:gutter="0"/>
@@ -904,7 +1129,7 @@
 </file>
 
 <file path=word/endnotes.xml><?xml version="1.0" encoding="utf-8"?>
-<w:endnotes xmlns:wpc="http://schemas.microsoft.com/office/word/2010/wordprocessingCanvas" xmlns:cx="http://schemas.microsoft.com/office/drawing/2014/chartex" xmlns:mc="http://schemas.openxmlformats.org/markup-compatibility/2006" xmlns:o="urn:schemas-microsoft-com:office:office" xmlns:r="http://schemas.openxmlformats.org/officeDocument/2006/relationships" xmlns:m="http://schemas.openxmlformats.org/officeDocument/2006/math" xmlns:v="urn:schemas-microsoft-com:vml" xmlns:wp14="http://schemas.microsoft.com/office/word/2010/wordprocessingDrawing" xmlns:wp="http://schemas.openxmlformats.org/drawingml/2006/wordprocessingDrawing" xmlns:w10="urn:schemas-microsoft-com:office:word" xmlns:w="http://schemas.openxmlformats.org/wordprocessingml/2006/main" xmlns:w14="http://schemas.microsoft.com/office/word/2010/wordml" xmlns:w15="http://schemas.microsoft.com/office/word/2012/wordml" xmlns:w16se="http://schemas.microsoft.com/office/word/2015/wordml/symex" xmlns:wpg="http://schemas.microsoft.com/office/word/2010/wordprocessingGroup" xmlns:wpi="http://schemas.microsoft.com/office/word/2010/wordprocessingInk" xmlns:wne="http://schemas.microsoft.com/office/word/2006/wordml" xmlns:wps="http://schemas.microsoft.com/office/word/2010/wordprocessingShape" mc:Ignorable="w14 w15 w16se wp14">
+<w:endnotes xmlns:wpc="http://schemas.microsoft.com/office/word/2010/wordprocessingCanvas" xmlns:cx="http://schemas.microsoft.com/office/drawing/2014/chartex" xmlns:cx1="http://schemas.microsoft.com/office/drawing/2015/9/8/chartex" xmlns:cx2="http://schemas.microsoft.com/office/drawing/2015/10/21/chartex" xmlns:cx3="http://schemas.microsoft.com/office/drawing/2016/5/9/chartex" xmlns:cx4="http://schemas.microsoft.com/office/drawing/2016/5/10/chartex" xmlns:cx5="http://schemas.microsoft.com/office/drawing/2016/5/11/chartex" xmlns:cx6="http://schemas.microsoft.com/office/drawing/2016/5/12/chartex" xmlns:cx7="http://schemas.microsoft.com/office/drawing/2016/5/13/chartex" xmlns:cx8="http://schemas.microsoft.com/office/drawing/2016/5/14/chartex" xmlns:mc="http://schemas.openxmlformats.org/markup-compatibility/2006" xmlns:aink="http://schemas.microsoft.com/office/drawing/2016/ink" xmlns:am3d="http://schemas.microsoft.com/office/drawing/2017/model3d" xmlns:o="urn:schemas-microsoft-com:office:office" xmlns:oel="http://schemas.microsoft.com/office/2019/extlst" xmlns:r="http://schemas.openxmlformats.org/officeDocument/2006/relationships" xmlns:m="http://schemas.openxmlformats.org/officeDocument/2006/math" xmlns:v="urn:schemas-microsoft-com:vml" xmlns:wp14="http://schemas.microsoft.com/office/word/2010/wordprocessingDrawing" xmlns:wp="http://schemas.openxmlformats.org/drawingml/2006/wordprocessingDrawing" xmlns:w10="urn:schemas-microsoft-com:office:word" xmlns:w="http://schemas.openxmlformats.org/wordprocessingml/2006/main" xmlns:w14="http://schemas.microsoft.com/office/word/2010/wordml" xmlns:w15="http://schemas.microsoft.com/office/word/2012/wordml" xmlns:w16cex="http://schemas.microsoft.com/office/word/2018/wordml/cex" xmlns:w16cid="http://schemas.microsoft.com/office/word/2016/wordml/cid" xmlns:w16="http://schemas.microsoft.com/office/word/2018/wordml" xmlns:w16du="http://schemas.microsoft.com/office/word/2023/wordml/word16du" xmlns:w16sdtdh="http://schemas.microsoft.com/office/word/2020/wordml/sdtdatahash" xmlns:w16se="http://schemas.microsoft.com/office/word/2015/wordml/symex" xmlns:wpg="http://schemas.microsoft.com/office/word/2010/wordprocessingGroup" xmlns:wpi="http://schemas.microsoft.com/office/word/2010/wordprocessingInk" xmlns:wne="http://schemas.microsoft.com/office/word/2006/wordml" xmlns:wps="http://schemas.microsoft.com/office/word/2010/wordprocessingShape" mc:Ignorable="w14 w15 w16se w16cid w16 w16cex w16sdtdh w16du wp14">
   <w:endnote w:type="separator" w:id="-1">
     <w:p>
       <w:pPr>
@@ -929,7 +1154,7 @@
 </file>
 
 <file path=word/footnotes.xml><?xml version="1.0" encoding="utf-8"?>
-<w:footnotes xmlns:wpc="http://schemas.microsoft.com/office/word/2010/wordprocessingCanvas" xmlns:cx="http://schemas.microsoft.com/office/drawing/2014/chartex" xmlns:mc="http://schemas.openxmlformats.org/markup-compatibility/2006" xmlns:o="urn:schemas-microsoft-com:office:office" xmlns:r="http://schemas.openxmlformats.org/officeDocument/2006/relationships" xmlns:m="http://schemas.openxmlformats.org/officeDocument/2006/math" xmlns:v="urn:schemas-microsoft-com:vml" xmlns:wp14="http://schemas.microsoft.com/office/word/2010/wordprocessingDrawing" xmlns:wp="http://schemas.openxmlformats.org/drawingml/2006/wordprocessingDrawing" xmlns:w10="urn:schemas-microsoft-com:office:word" xmlns:w="http://schemas.openxmlformats.org/wordprocessingml/2006/main" xmlns:w14="http://schemas.microsoft.com/office/word/2010/wordml" xmlns:w15="http://schemas.microsoft.com/office/word/2012/wordml" xmlns:w16se="http://schemas.microsoft.com/office/word/2015/wordml/symex" xmlns:wpg="http://schemas.microsoft.com/office/word/2010/wordprocessingGroup" xmlns:wpi="http://schemas.microsoft.com/office/word/2010/wordprocessingInk" xmlns:wne="http://schemas.microsoft.com/office/word/2006/wordml" xmlns:wps="http://schemas.microsoft.com/office/word/2010/wordprocessingShape" mc:Ignorable="w14 w15 w16se wp14">
+<w:footnotes xmlns:wpc="http://schemas.microsoft.com/office/word/2010/wordprocessingCanvas" xmlns:cx="http://schemas.microsoft.com/office/drawing/2014/chartex" xmlns:cx1="http://schemas.microsoft.com/office/drawing/2015/9/8/chartex" xmlns:cx2="http://schemas.microsoft.com/office/drawing/2015/10/21/chartex" xmlns:cx3="http://schemas.microsoft.com/office/drawing/2016/5/9/chartex" xmlns:cx4="http://schemas.microsoft.com/office/drawing/2016/5/10/chartex" xmlns:cx5="http://schemas.microsoft.com/office/drawing/2016/5/11/chartex" xmlns:cx6="http://schemas.microsoft.com/office/drawing/2016/5/12/chartex" xmlns:cx7="http://schemas.microsoft.com/office/drawing/2016/5/13/chartex" xmlns:cx8="http://schemas.microsoft.com/office/drawing/2016/5/14/chartex" xmlns:mc="http://schemas.openxmlformats.org/markup-compatibility/2006" xmlns:aink="http://schemas.microsoft.com/office/drawing/2016/ink" xmlns:am3d="http://schemas.microsoft.com/office/drawing/2017/model3d" xmlns:o="urn:schemas-microsoft-com:office:office" xmlns:oel="http://schemas.microsoft.com/office/2019/extlst" xmlns:r="http://schemas.openxmlformats.org/officeDocument/2006/relationships" xmlns:m="http://schemas.openxmlformats.org/officeDocument/2006/math" xmlns:v="urn:schemas-microsoft-com:vml" xmlns:wp14="http://schemas.microsoft.com/office/word/2010/wordprocessingDrawing" xmlns:wp="http://schemas.openxmlformats.org/drawingml/2006/wordprocessingDrawing" xmlns:w10="urn:schemas-microsoft-com:office:word" xmlns:w="http://schemas.openxmlformats.org/wordprocessingml/2006/main" xmlns:w14="http://schemas.microsoft.com/office/word/2010/wordml" xmlns:w15="http://schemas.microsoft.com/office/word/2012/wordml" xmlns:w16cex="http://schemas.microsoft.com/office/word/2018/wordml/cex" xmlns:w16cid="http://schemas.microsoft.com/office/word/2016/wordml/cid" xmlns:w16="http://schemas.microsoft.com/office/word/2018/wordml" xmlns:w16du="http://schemas.microsoft.com/office/word/2023/wordml/word16du" xmlns:w16sdtdh="http://schemas.microsoft.com/office/word/2020/wordml/sdtdatahash" xmlns:w16se="http://schemas.microsoft.com/office/word/2015/wordml/symex" xmlns:wpg="http://schemas.microsoft.com/office/word/2010/wordprocessingGroup" xmlns:wpi="http://schemas.microsoft.com/office/word/2010/wordprocessingInk" xmlns:wne="http://schemas.microsoft.com/office/word/2006/wordml" xmlns:wps="http://schemas.microsoft.com/office/word/2010/wordprocessingShape" mc:Ignorable="w14 w15 w16se w16cid w16 w16cex w16sdtdh w16du wp14">
   <w:footnote w:type="separator" w:id="-1">
     <w:p>
       <w:pPr>
@@ -954,7 +1179,7 @@
 </file>
 
 <file path=word/numbering.xml><?xml version="1.0" encoding="utf-8"?>
-<w:numbering xmlns:wpc="http://schemas.microsoft.com/office/word/2010/wordprocessingCanvas" xmlns:cx="http://schemas.microsoft.com/office/drawing/2014/chartex" xmlns:mc="http://schemas.openxmlformats.org/markup-compatibility/2006" xmlns:o="urn:schemas-microsoft-com:office:office" xmlns:r="http://schemas.openxmlformats.org/officeDocument/2006/relationships" xmlns:m="http://schemas.openxmlformats.org/officeDocument/2006/math" xmlns:v="urn:schemas-microsoft-com:vml" xmlns:wp14="http://schemas.microsoft.com/office/word/2010/wordprocessingDrawing" xmlns:wp="http://schemas.openxmlformats.org/drawingml/2006/wordprocessingDrawing" xmlns:w10="urn:schemas-microsoft-com:office:word" xmlns:w="http://schemas.openxmlformats.org/wordprocessingml/2006/main" xmlns:w14="http://schemas.microsoft.com/office/word/2010/wordml" xmlns:w15="http://schemas.microsoft.com/office/word/2012/wordml" xmlns:w16se="http://schemas.microsoft.com/office/word/2015/wordml/symex" xmlns:wpg="http://schemas.microsoft.com/office/word/2010/wordprocessingGroup" xmlns:wpi="http://schemas.microsoft.com/office/word/2010/wordprocessingInk" xmlns:wne="http://schemas.microsoft.com/office/word/2006/wordml" xmlns:wps="http://schemas.microsoft.com/office/word/2010/wordprocessingShape" mc:Ignorable="w14 w15 w16se wp14">
+<w:numbering xmlns:wpc="http://schemas.microsoft.com/office/word/2010/wordprocessingCanvas" xmlns:cx="http://schemas.microsoft.com/office/drawing/2014/chartex" xmlns:cx1="http://schemas.microsoft.com/office/drawing/2015/9/8/chartex" xmlns:cx2="http://schemas.microsoft.com/office/drawing/2015/10/21/chartex" xmlns:cx3="http://schemas.microsoft.com/office/drawing/2016/5/9/chartex" xmlns:cx4="http://schemas.microsoft.com/office/drawing/2016/5/10/chartex" xmlns:cx5="http://schemas.microsoft.com/office/drawing/2016/5/11/chartex" xmlns:cx6="http://schemas.microsoft.com/office/drawing/2016/5/12/chartex" xmlns:cx7="http://schemas.microsoft.com/office/drawing/2016/5/13/chartex" xmlns:cx8="http://schemas.microsoft.com/office/drawing/2016/5/14/chartex" xmlns:mc="http://schemas.openxmlformats.org/markup-compatibility/2006" xmlns:aink="http://schemas.microsoft.com/office/drawing/2016/ink" xmlns:am3d="http://schemas.microsoft.com/office/drawing/2017/model3d" xmlns:o="urn:schemas-microsoft-com:office:office" xmlns:oel="http://schemas.microsoft.com/office/2019/extlst" xmlns:r="http://schemas.openxmlformats.org/officeDocument/2006/relationships" xmlns:m="http://schemas.openxmlformats.org/officeDocument/2006/math" xmlns:v="urn:schemas-microsoft-com:vml" xmlns:wp14="http://schemas.microsoft.com/office/word/2010/wordprocessingDrawing" xmlns:wp="http://schemas.openxmlformats.org/drawingml/2006/wordprocessingDrawing" xmlns:w10="urn:schemas-microsoft-com:office:word" xmlns:w="http://schemas.openxmlformats.org/wordprocessingml/2006/main" xmlns:w14="http://schemas.microsoft.com/office/word/2010/wordml" xmlns:w15="http://schemas.microsoft.com/office/word/2012/wordml" xmlns:w16cex="http://schemas.microsoft.com/office/word/2018/wordml/cex" xmlns:w16cid="http://schemas.microsoft.com/office/word/2016/wordml/cid" xmlns:w16="http://schemas.microsoft.com/office/word/2018/wordml" xmlns:w16du="http://schemas.microsoft.com/office/word/2023/wordml/word16du" xmlns:w16sdtdh="http://schemas.microsoft.com/office/word/2020/wordml/sdtdatahash" xmlns:w16se="http://schemas.microsoft.com/office/word/2015/wordml/symex" xmlns:wpg="http://schemas.microsoft.com/office/word/2010/wordprocessingGroup" xmlns:wpi="http://schemas.microsoft.com/office/word/2010/wordprocessingInk" xmlns:wne="http://schemas.microsoft.com/office/word/2006/wordml" xmlns:wps="http://schemas.microsoft.com/office/word/2010/wordprocessingShape" mc:Ignorable="w14 w15 w16se w16cid w16 w16cex w16sdtdh w16du wp14">
   <w:abstractNum w:abstractNumId="0" w15:restartNumberingAfterBreak="0">
     <w:nsid w:val="02D00DD3"/>
     <w:multiLevelType w:val="multilevel"/>
@@ -1069,6 +1294,119 @@
     </w:lvl>
   </w:abstractNum>
   <w:abstractNum w:abstractNumId="1" w15:restartNumberingAfterBreak="0">
+    <w:nsid w:val="522A680F"/>
+    <w:multiLevelType w:val="multilevel"/>
+    <w:tmpl w:val="FC32AC5A"/>
+    <w:lvl w:ilvl="0">
+      <w:start w:val="1"/>
+      <w:numFmt w:val="decimal"/>
+      <w:lvlText w:val="%1."/>
+      <w:lvlJc w:val="left"/>
+      <w:pPr>
+        <w:tabs>
+          <w:tab w:val="num" w:pos="720"/>
+        </w:tabs>
+        <w:ind w:left="720" w:hanging="360"/>
+      </w:pPr>
+    </w:lvl>
+    <w:lvl w:ilvl="1" w:tentative="1">
+      <w:start w:val="1"/>
+      <w:numFmt w:val="decimal"/>
+      <w:lvlText w:val="%2."/>
+      <w:lvlJc w:val="left"/>
+      <w:pPr>
+        <w:tabs>
+          <w:tab w:val="num" w:pos="1440"/>
+        </w:tabs>
+        <w:ind w:left="1440" w:hanging="360"/>
+      </w:pPr>
+    </w:lvl>
+    <w:lvl w:ilvl="2" w:tentative="1">
+      <w:start w:val="1"/>
+      <w:numFmt w:val="decimal"/>
+      <w:lvlText w:val="%3."/>
+      <w:lvlJc w:val="left"/>
+      <w:pPr>
+        <w:tabs>
+          <w:tab w:val="num" w:pos="2160"/>
+        </w:tabs>
+        <w:ind w:left="2160" w:hanging="360"/>
+      </w:pPr>
+    </w:lvl>
+    <w:lvl w:ilvl="3" w:tentative="1">
+      <w:start w:val="1"/>
+      <w:numFmt w:val="decimal"/>
+      <w:lvlText w:val="%4."/>
+      <w:lvlJc w:val="left"/>
+      <w:pPr>
+        <w:tabs>
+          <w:tab w:val="num" w:pos="2880"/>
+        </w:tabs>
+        <w:ind w:left="2880" w:hanging="360"/>
+      </w:pPr>
+    </w:lvl>
+    <w:lvl w:ilvl="4" w:tentative="1">
+      <w:start w:val="1"/>
+      <w:numFmt w:val="decimal"/>
+      <w:lvlText w:val="%5."/>
+      <w:lvlJc w:val="left"/>
+      <w:pPr>
+        <w:tabs>
+          <w:tab w:val="num" w:pos="3600"/>
+        </w:tabs>
+        <w:ind w:left="3600" w:hanging="360"/>
+      </w:pPr>
+    </w:lvl>
+    <w:lvl w:ilvl="5" w:tentative="1">
+      <w:start w:val="1"/>
+      <w:numFmt w:val="decimal"/>
+      <w:lvlText w:val="%6."/>
+      <w:lvlJc w:val="left"/>
+      <w:pPr>
+        <w:tabs>
+          <w:tab w:val="num" w:pos="4320"/>
+        </w:tabs>
+        <w:ind w:left="4320" w:hanging="360"/>
+      </w:pPr>
+    </w:lvl>
+    <w:lvl w:ilvl="6" w:tentative="1">
+      <w:start w:val="1"/>
+      <w:numFmt w:val="decimal"/>
+      <w:lvlText w:val="%7."/>
+      <w:lvlJc w:val="left"/>
+      <w:pPr>
+        <w:tabs>
+          <w:tab w:val="num" w:pos="5040"/>
+        </w:tabs>
+        <w:ind w:left="5040" w:hanging="360"/>
+      </w:pPr>
+    </w:lvl>
+    <w:lvl w:ilvl="7" w:tentative="1">
+      <w:start w:val="1"/>
+      <w:numFmt w:val="decimal"/>
+      <w:lvlText w:val="%8."/>
+      <w:lvlJc w:val="left"/>
+      <w:pPr>
+        <w:tabs>
+          <w:tab w:val="num" w:pos="5760"/>
+        </w:tabs>
+        <w:ind w:left="5760" w:hanging="360"/>
+      </w:pPr>
+    </w:lvl>
+    <w:lvl w:ilvl="8" w:tentative="1">
+      <w:start w:val="1"/>
+      <w:numFmt w:val="decimal"/>
+      <w:lvlText w:val="%9."/>
+      <w:lvlJc w:val="left"/>
+      <w:pPr>
+        <w:tabs>
+          <w:tab w:val="num" w:pos="6480"/>
+        </w:tabs>
+        <w:ind w:left="6480" w:hanging="360"/>
+      </w:pPr>
+    </w:lvl>
+  </w:abstractNum>
+  <w:abstractNum w:abstractNumId="2" w15:restartNumberingAfterBreak="0">
     <w:nsid w:val="55CD71C2"/>
     <w:multiLevelType w:val="multilevel"/>
     <w:tmpl w:val="D5BC355A"/>
@@ -1217,17 +1555,136 @@
       </w:rPr>
     </w:lvl>
   </w:abstractNum>
-  <w:num w:numId="1">
+  <w:abstractNum w:abstractNumId="3" w15:restartNumberingAfterBreak="0">
+    <w:nsid w:val="61536C70"/>
+    <w:multiLevelType w:val="multilevel"/>
+    <w:tmpl w:val="FC32AC5A"/>
+    <w:lvl w:ilvl="0">
+      <w:start w:val="1"/>
+      <w:numFmt w:val="decimal"/>
+      <w:lvlText w:val="%1."/>
+      <w:lvlJc w:val="left"/>
+      <w:pPr>
+        <w:tabs>
+          <w:tab w:val="num" w:pos="720"/>
+        </w:tabs>
+        <w:ind w:left="720" w:hanging="360"/>
+      </w:pPr>
+    </w:lvl>
+    <w:lvl w:ilvl="1" w:tentative="1">
+      <w:start w:val="1"/>
+      <w:numFmt w:val="decimal"/>
+      <w:lvlText w:val="%2."/>
+      <w:lvlJc w:val="left"/>
+      <w:pPr>
+        <w:tabs>
+          <w:tab w:val="num" w:pos="1440"/>
+        </w:tabs>
+        <w:ind w:left="1440" w:hanging="360"/>
+      </w:pPr>
+    </w:lvl>
+    <w:lvl w:ilvl="2" w:tentative="1">
+      <w:start w:val="1"/>
+      <w:numFmt w:val="decimal"/>
+      <w:lvlText w:val="%3."/>
+      <w:lvlJc w:val="left"/>
+      <w:pPr>
+        <w:tabs>
+          <w:tab w:val="num" w:pos="2160"/>
+        </w:tabs>
+        <w:ind w:left="2160" w:hanging="360"/>
+      </w:pPr>
+    </w:lvl>
+    <w:lvl w:ilvl="3" w:tentative="1">
+      <w:start w:val="1"/>
+      <w:numFmt w:val="decimal"/>
+      <w:lvlText w:val="%4."/>
+      <w:lvlJc w:val="left"/>
+      <w:pPr>
+        <w:tabs>
+          <w:tab w:val="num" w:pos="2880"/>
+        </w:tabs>
+        <w:ind w:left="2880" w:hanging="360"/>
+      </w:pPr>
+    </w:lvl>
+    <w:lvl w:ilvl="4" w:tentative="1">
+      <w:start w:val="1"/>
+      <w:numFmt w:val="decimal"/>
+      <w:lvlText w:val="%5."/>
+      <w:lvlJc w:val="left"/>
+      <w:pPr>
+        <w:tabs>
+          <w:tab w:val="num" w:pos="3600"/>
+        </w:tabs>
+        <w:ind w:left="3600" w:hanging="360"/>
+      </w:pPr>
+    </w:lvl>
+    <w:lvl w:ilvl="5" w:tentative="1">
+      <w:start w:val="1"/>
+      <w:numFmt w:val="decimal"/>
+      <w:lvlText w:val="%6."/>
+      <w:lvlJc w:val="left"/>
+      <w:pPr>
+        <w:tabs>
+          <w:tab w:val="num" w:pos="4320"/>
+        </w:tabs>
+        <w:ind w:left="4320" w:hanging="360"/>
+      </w:pPr>
+    </w:lvl>
+    <w:lvl w:ilvl="6" w:tentative="1">
+      <w:start w:val="1"/>
+      <w:numFmt w:val="decimal"/>
+      <w:lvlText w:val="%7."/>
+      <w:lvlJc w:val="left"/>
+      <w:pPr>
+        <w:tabs>
+          <w:tab w:val="num" w:pos="5040"/>
+        </w:tabs>
+        <w:ind w:left="5040" w:hanging="360"/>
+      </w:pPr>
+    </w:lvl>
+    <w:lvl w:ilvl="7" w:tentative="1">
+      <w:start w:val="1"/>
+      <w:numFmt w:val="decimal"/>
+      <w:lvlText w:val="%8."/>
+      <w:lvlJc w:val="left"/>
+      <w:pPr>
+        <w:tabs>
+          <w:tab w:val="num" w:pos="5760"/>
+        </w:tabs>
+        <w:ind w:left="5760" w:hanging="360"/>
+      </w:pPr>
+    </w:lvl>
+    <w:lvl w:ilvl="8" w:tentative="1">
+      <w:start w:val="1"/>
+      <w:numFmt w:val="decimal"/>
+      <w:lvlText w:val="%9."/>
+      <w:lvlJc w:val="left"/>
+      <w:pPr>
+        <w:tabs>
+          <w:tab w:val="num" w:pos="6480"/>
+        </w:tabs>
+        <w:ind w:left="6480" w:hanging="360"/>
+      </w:pPr>
+    </w:lvl>
+  </w:abstractNum>
+  <w:num w:numId="1" w16cid:durableId="543373804">
+    <w:abstractNumId w:val="2"/>
+  </w:num>
+  <w:num w:numId="2" w16cid:durableId="1443575804">
+    <w:abstractNumId w:val="0"/>
+  </w:num>
+  <w:num w:numId="3" w16cid:durableId="1338772743">
     <w:abstractNumId w:val="1"/>
   </w:num>
-  <w:num w:numId="2">
-    <w:abstractNumId w:val="0"/>
+  <w:num w:numId="4" w16cid:durableId="1243177592">
+    <w:abstractNumId w:val="3"/>
   </w:num>
 </w:numbering>
 </file>
 
 <file path=word/styles.xml><?xml version="1.0" encoding="utf-8"?>
-<w:styles xmlns:mc="http://schemas.openxmlformats.org/markup-compatibility/2006" xmlns:r="http://schemas.openxmlformats.org/officeDocument/2006/relationships" xmlns:w="http://schemas.openxmlformats.org/wordprocessingml/2006/main" xmlns:w14="http://schemas.microsoft.com/office/word/2010/wordml" xmlns:w15="http://schemas.microsoft.com/office/word/2012/wordml" xmlns:w16se="http://schemas.microsoft.com/office/word/2015/wordml/symex" mc:Ignorable="w14 w15 w16se">
+<w:styles xmlns:mc="http://schemas.openxmlformats.org/markup-compatibility/2006" xmlns:r="http://schemas.openxmlformats.org/officeDocument/2006/relationships" xmlns:w="http://schemas.openxmlformats.org/wordprocessingml/2006/main" xmlns:w14="http://schemas.microsoft.com/office/word/2010/wordml" xmlns:w15="http://schemas.microsoft.com/office/word/2012/wordml" xmlns:w16cex="http://schemas.microsoft.com/office/word/2018/wordml/cex" xmlns:w16cid="http://schemas.microsoft.com/office/word/2016/wordml/cid" xmlns:w16="http://schemas.microsoft.com/office/word/2018/wordml" xmlns:w16du="http://schemas.microsoft.com/office/word/2023/wordml/word16du" xmlns:w16sdtdh="http://schemas.microsoft.com/office/word/2020/wordml/sdtdatahash" xmlns:w16se="http://schemas.microsoft.com/office/word/2015/wordml/symex" mc:Ignorable="w14 w15 w16se w16cid w16 w16cex w16sdtdh w16du">
   <w:docDefaults>
     <w:rPrDefault>
       <w:rPr>
@@ -1243,7 +1700,7 @@
       </w:pPr>
     </w:pPrDefault>
   </w:docDefaults>
-  <w:latentStyles w:defLockedState="0" w:defUIPriority="99" w:defSemiHidden="0" w:defUnhideWhenUsed="0" w:defQFormat="0" w:count="371">
+  <w:latentStyles w:defLockedState="0" w:defUIPriority="99" w:defSemiHidden="0" w:defUnhideWhenUsed="0" w:defQFormat="0" w:count="376">
     <w:lsdException w:name="Normal" w:uiPriority="0" w:qFormat="1"/>
     <w:lsdException w:name="heading 1" w:uiPriority="9" w:qFormat="1"/>
     <w:lsdException w:name="heading 2" w:semiHidden="1" w:uiPriority="9" w:unhideWhenUsed="1" w:qFormat="1"/>
@@ -1615,6 +2072,11 @@
     <w:lsdException w:name="List Table 5 Dark Accent 6" w:uiPriority="50"/>
     <w:lsdException w:name="List Table 6 Colorful Accent 6" w:uiPriority="51"/>
     <w:lsdException w:name="List Table 7 Colorful Accent 6" w:uiPriority="52"/>
+    <w:lsdException w:name="Mention" w:semiHidden="1" w:unhideWhenUsed="1"/>
+    <w:lsdException w:name="Smart Hyperlink" w:semiHidden="1" w:unhideWhenUsed="1"/>
+    <w:lsdException w:name="Hashtag" w:semiHidden="1" w:unhideWhenUsed="1"/>
+    <w:lsdException w:name="Unresolved Mention" w:semiHidden="1" w:unhideWhenUsed="1"/>
+    <w:lsdException w:name="Smart Link" w:semiHidden="1" w:unhideWhenUsed="1"/>
   </w:latentStyles>
   <w:style w:type="paragraph" w:default="1" w:styleId="Normal">
     <w:name w:val="Normal"/>

</xml_diff>

<commit_message>
mi captura enunciado 2
</commit_message>
<xml_diff>
--- a/.doc/diseño y capturas 2.0.docx
+++ b/.doc/diseño y capturas 2.0.docx
@@ -1,6 +1,6 @@
 
 <file path=word/document.xml><?xml version="1.0" encoding="utf-8"?>
-<w:document xmlns:wpc="http://schemas.microsoft.com/office/word/2010/wordprocessingCanvas" xmlns:cx="http://schemas.microsoft.com/office/drawing/2014/chartex" xmlns:cx1="http://schemas.microsoft.com/office/drawing/2015/9/8/chartex" xmlns:cx2="http://schemas.microsoft.com/office/drawing/2015/10/21/chartex" xmlns:cx3="http://schemas.microsoft.com/office/drawing/2016/5/9/chartex" xmlns:cx4="http://schemas.microsoft.com/office/drawing/2016/5/10/chartex" xmlns:cx5="http://schemas.microsoft.com/office/drawing/2016/5/11/chartex" xmlns:cx6="http://schemas.microsoft.com/office/drawing/2016/5/12/chartex" xmlns:cx7="http://schemas.microsoft.com/office/drawing/2016/5/13/chartex" xmlns:cx8="http://schemas.microsoft.com/office/drawing/2016/5/14/chartex" xmlns:mc="http://schemas.openxmlformats.org/markup-compatibility/2006" xmlns:aink="http://schemas.microsoft.com/office/drawing/2016/ink" xmlns:am3d="http://schemas.microsoft.com/office/drawing/2017/model3d" xmlns:o="urn:schemas-microsoft-com:office:office" xmlns:oel="http://schemas.microsoft.com/office/2019/extlst" xmlns:r="http://schemas.openxmlformats.org/officeDocument/2006/relationships" xmlns:m="http://schemas.openxmlformats.org/officeDocument/2006/math" xmlns:v="urn:schemas-microsoft-com:vml" xmlns:wp14="http://schemas.microsoft.com/office/word/2010/wordprocessingDrawing" xmlns:wp="http://schemas.openxmlformats.org/drawingml/2006/wordprocessingDrawing" xmlns:w10="urn:schemas-microsoft-com:office:word" xmlns:w="http://schemas.openxmlformats.org/wordprocessingml/2006/main" xmlns:w14="http://schemas.microsoft.com/office/word/2010/wordml" xmlns:w15="http://schemas.microsoft.com/office/word/2012/wordml" xmlns:w16cex="http://schemas.microsoft.com/office/word/2018/wordml/cex" xmlns:w16cid="http://schemas.microsoft.com/office/word/2016/wordml/cid" xmlns:w16="http://schemas.microsoft.com/office/word/2018/wordml" xmlns:w16du="http://schemas.microsoft.com/office/word/2023/wordml/word16du" xmlns:w16sdtdh="http://schemas.microsoft.com/office/word/2020/wordml/sdtdatahash" xmlns:w16se="http://schemas.microsoft.com/office/word/2015/wordml/symex" xmlns:wpg="http://schemas.microsoft.com/office/word/2010/wordprocessingGroup" xmlns:wpi="http://schemas.microsoft.com/office/word/2010/wordprocessingInk" xmlns:wne="http://schemas.microsoft.com/office/word/2006/wordml" xmlns:wps="http://schemas.microsoft.com/office/word/2010/wordprocessingShape" mc:Ignorable="w14 w15 w16se w16cid w16 w16cex w16sdtdh w16du wp14">
+<w:document xmlns:wpc="http://schemas.microsoft.com/office/word/2010/wordprocessingCanvas" xmlns:mc="http://schemas.openxmlformats.org/markup-compatibility/2006" xmlns:o="urn:schemas-microsoft-com:office:office" xmlns:r="http://schemas.openxmlformats.org/officeDocument/2006/relationships" xmlns:m="http://schemas.openxmlformats.org/officeDocument/2006/math" xmlns:v="urn:schemas-microsoft-com:vml" xmlns:wp14="http://schemas.microsoft.com/office/word/2010/wordprocessingDrawing" xmlns:wp="http://schemas.openxmlformats.org/drawingml/2006/wordprocessingDrawing" xmlns:w10="urn:schemas-microsoft-com:office:word" xmlns:w="http://schemas.openxmlformats.org/wordprocessingml/2006/main" xmlns:w14="http://schemas.microsoft.com/office/word/2010/wordml" xmlns:w15="http://schemas.microsoft.com/office/word/2012/wordml" xmlns:wpg="http://schemas.microsoft.com/office/word/2010/wordprocessingGroup" xmlns:wpi="http://schemas.microsoft.com/office/word/2010/wordprocessingInk" xmlns:wne="http://schemas.microsoft.com/office/word/2006/wordml" xmlns:wps="http://schemas.microsoft.com/office/word/2010/wordprocessingShape" mc:Ignorable="w14 w15 wp14">
   <w:body>
     <w:p>
       <w:pPr>
@@ -22,7 +22,7 @@
       <w:r>
         <w:rPr>
           <w:noProof/>
-          <w:lang w:eastAsia="es-419"/>
+          <w:lang w:val="es-AR" w:eastAsia="es-AR"/>
         </w:rPr>
         <w:drawing>
           <wp:inline distT="0" distB="0" distL="0" distR="0" wp14:anchorId="1A81B641" wp14:editId="7D398B0A">
@@ -360,85 +360,7 @@
           <w:szCs w:val="24"/>
           <w:lang w:eastAsia="es-419"/>
         </w:rPr>
-        <w:t>“</w:t>
-      </w:r>
-      <w:proofErr w:type="spellStart"/>
-      <w:r>
-        <w:rPr>
-          <w:rFonts w:ascii="Arial" w:eastAsia="Times New Roman" w:hAnsi="Arial" w:cs="Arial"/>
-          <w:i/>
-          <w:iCs/>
-          <w:color w:val="000000"/>
-          <w:sz w:val="24"/>
-          <w:szCs w:val="24"/>
-          <w:lang w:eastAsia="es-419"/>
-        </w:rPr>
-        <w:t>pintamostodalacasa</w:t>
-      </w:r>
-      <w:proofErr w:type="spellEnd"/>
-      <w:r>
-        <w:rPr>
-          <w:rFonts w:ascii="Arial" w:eastAsia="Times New Roman" w:hAnsi="Arial" w:cs="Arial"/>
-          <w:i/>
-          <w:iCs/>
-          <w:color w:val="000000"/>
-          <w:sz w:val="24"/>
-          <w:szCs w:val="24"/>
-          <w:lang w:eastAsia="es-419"/>
-        </w:rPr>
-        <w:t xml:space="preserve">@, </w:t>
-      </w:r>
-      <w:proofErr w:type="spellStart"/>
-      <w:r>
-        <w:rPr>
-          <w:rFonts w:ascii="Arial" w:eastAsia="Times New Roman" w:hAnsi="Arial" w:cs="Arial"/>
-          <w:i/>
-          <w:iCs/>
-          <w:color w:val="000000"/>
-          <w:sz w:val="24"/>
-          <w:szCs w:val="24"/>
-          <w:lang w:eastAsia="es-419"/>
-        </w:rPr>
-        <w:t>dosdetrescaidas</w:t>
-      </w:r>
-      <w:proofErr w:type="spellEnd"/>
-      <w:r>
-        <w:rPr>
-          <w:rFonts w:ascii="Arial" w:eastAsia="Times New Roman" w:hAnsi="Arial" w:cs="Arial"/>
-          <w:i/>
-          <w:iCs/>
-          <w:color w:val="000000"/>
-          <w:sz w:val="24"/>
-          <w:szCs w:val="24"/>
-          <w:lang w:eastAsia="es-419"/>
-        </w:rPr>
-        <w:t xml:space="preserve">@, </w:t>
-      </w:r>
-      <w:proofErr w:type="spellStart"/>
-      <w:r>
-        <w:rPr>
-          <w:rFonts w:ascii="Arial" w:eastAsia="Times New Roman" w:hAnsi="Arial" w:cs="Arial"/>
-          <w:i/>
-          <w:iCs/>
-          <w:color w:val="000000"/>
-          <w:sz w:val="24"/>
-          <w:szCs w:val="24"/>
-          <w:lang w:eastAsia="es-419"/>
-        </w:rPr>
-        <w:t>soychicarebelde</w:t>
-      </w:r>
-      <w:proofErr w:type="spellEnd"/>
-      <w:r>
-        <w:rPr>
-          <w:rFonts w:ascii="Arial" w:eastAsia="Times New Roman" w:hAnsi="Arial" w:cs="Arial"/>
-          <w:i/>
-          <w:iCs/>
-          <w:color w:val="000000"/>
-          <w:sz w:val="24"/>
-          <w:szCs w:val="24"/>
-          <w:lang w:eastAsia="es-419"/>
-        </w:rPr>
-        <w:t>@</w:t>
+        <w:t>“pintamostodalacasa@, dosdetrescaidas@, soychicarebelde@</w:t>
       </w:r>
       <w:r>
         <w:rPr>
@@ -475,73 +397,7 @@
           <w:szCs w:val="24"/>
           <w:lang w:eastAsia="es-419"/>
         </w:rPr>
-        <w:t>Crear 3 préstamos: 2 de ellos en estado “Pendiente” (</w:t>
-      </w:r>
-      <w:proofErr w:type="spellStart"/>
-      <w:r>
-        <w:rPr>
-          <w:rFonts w:ascii="Arial" w:eastAsia="Times New Roman" w:hAnsi="Arial" w:cs="Arial"/>
-          <w:color w:val="000000"/>
-          <w:sz w:val="24"/>
-          <w:szCs w:val="24"/>
-          <w:lang w:eastAsia="es-419"/>
-        </w:rPr>
-        <w:t>fechaD</w:t>
-      </w:r>
-      <w:proofErr w:type="spellEnd"/>
-      <w:r>
-        <w:rPr>
-          <w:rFonts w:ascii="Arial" w:eastAsia="Times New Roman" w:hAnsi="Arial" w:cs="Arial"/>
-          <w:color w:val="000000"/>
-          <w:sz w:val="24"/>
-          <w:szCs w:val="24"/>
-          <w:lang w:eastAsia="es-419"/>
-        </w:rPr>
-        <w:t xml:space="preserve"> en </w:t>
-      </w:r>
-      <w:proofErr w:type="spellStart"/>
-      <w:r>
-        <w:rPr>
-          <w:rFonts w:ascii="Arial" w:eastAsia="Times New Roman" w:hAnsi="Arial" w:cs="Arial"/>
-          <w:color w:val="000000"/>
-          <w:sz w:val="24"/>
-          <w:szCs w:val="24"/>
-          <w:lang w:eastAsia="es-419"/>
-        </w:rPr>
-        <w:t>null</w:t>
-      </w:r>
-      <w:proofErr w:type="spellEnd"/>
-      <w:r>
-        <w:rPr>
-          <w:rFonts w:ascii="Arial" w:eastAsia="Times New Roman" w:hAnsi="Arial" w:cs="Arial"/>
-          <w:color w:val="000000"/>
-          <w:sz w:val="24"/>
-          <w:szCs w:val="24"/>
-          <w:lang w:eastAsia="es-419"/>
-        </w:rPr>
-        <w:t xml:space="preserve">) y otro “devuelto” (con </w:t>
-      </w:r>
-      <w:proofErr w:type="spellStart"/>
-      <w:r>
-        <w:rPr>
-          <w:rFonts w:ascii="Arial" w:eastAsia="Times New Roman" w:hAnsi="Arial" w:cs="Arial"/>
-          <w:color w:val="000000"/>
-          <w:sz w:val="24"/>
-          <w:szCs w:val="24"/>
-          <w:lang w:eastAsia="es-419"/>
-        </w:rPr>
-        <w:t>fechaD</w:t>
-      </w:r>
-      <w:proofErr w:type="spellEnd"/>
-      <w:r>
-        <w:rPr>
-          <w:rFonts w:ascii="Arial" w:eastAsia="Times New Roman" w:hAnsi="Arial" w:cs="Arial"/>
-          <w:color w:val="000000"/>
-          <w:sz w:val="24"/>
-          <w:szCs w:val="24"/>
-          <w:lang w:eastAsia="es-419"/>
-        </w:rPr>
-        <w:t xml:space="preserve"> valida)</w:t>
+        <w:t>Crear 3 préstamos: 2 de ellos en estado “Pendiente” (fechaD en null) y otro “devuelto” (con fechaD valida)</w:t>
       </w:r>
     </w:p>
     <w:p>
@@ -609,15 +465,17 @@
           <w:color w:val="000000"/>
           <w:sz w:val="24"/>
           <w:szCs w:val="24"/>
-          <w:lang w:eastAsia="es-419"/>
-        </w:rPr>
-      </w:pPr>
-      <w:r>
-        <w:rPr>
-          <w:rFonts w:ascii="Arial" w:eastAsia="Times New Roman" w:hAnsi="Arial" w:cs="Arial"/>
-          <w:color w:val="000000"/>
-          <w:sz w:val="24"/>
-          <w:szCs w:val="24"/>
+          <w:highlight w:val="green"/>
+          <w:lang w:eastAsia="es-419"/>
+        </w:rPr>
+      </w:pPr>
+      <w:r>
+        <w:rPr>
+          <w:rFonts w:ascii="Arial" w:eastAsia="Times New Roman" w:hAnsi="Arial" w:cs="Arial"/>
+          <w:color w:val="000000"/>
+          <w:sz w:val="24"/>
+          <w:szCs w:val="24"/>
+          <w:highlight w:val="green"/>
           <w:lang w:eastAsia="es-419"/>
         </w:rPr>
         <w:t>Proyecte nombre y correo electrónico, y comentario de todos sus miembros.</w:t>
@@ -636,15 +494,17 @@
           <w:color w:val="000000"/>
           <w:sz w:val="24"/>
           <w:szCs w:val="24"/>
-          <w:lang w:eastAsia="es-419"/>
-        </w:rPr>
-      </w:pPr>
-      <w:r>
-        <w:rPr>
-          <w:rFonts w:ascii="Arial" w:eastAsia="Times New Roman" w:hAnsi="Arial" w:cs="Arial"/>
-          <w:color w:val="000000"/>
-          <w:sz w:val="24"/>
-          <w:szCs w:val="24"/>
+          <w:highlight w:val="green"/>
+          <w:lang w:eastAsia="es-419"/>
+        </w:rPr>
+      </w:pPr>
+      <w:r>
+        <w:rPr>
+          <w:rFonts w:ascii="Arial" w:eastAsia="Times New Roman" w:hAnsi="Arial" w:cs="Arial"/>
+          <w:color w:val="000000"/>
+          <w:sz w:val="24"/>
+          <w:szCs w:val="24"/>
+          <w:highlight w:val="green"/>
           <w:lang w:eastAsia="es-419"/>
         </w:rPr>
         <w:t>Seleccione o filtre todos los campos de Libros, y su comentario asociado.</w:t>
@@ -666,27 +526,15 @@
           <w:lang w:eastAsia="es-419"/>
         </w:rPr>
       </w:pPr>
-      <w:proofErr w:type="spellStart"/>
-      <w:r>
-        <w:rPr>
-          <w:rFonts w:ascii="Arial" w:eastAsia="Times New Roman" w:hAnsi="Arial" w:cs="Arial"/>
-          <w:color w:val="000000"/>
-          <w:sz w:val="24"/>
-          <w:szCs w:val="24"/>
-          <w:lang w:eastAsia="es-419"/>
-        </w:rPr>
-        <w:t>Query</w:t>
-      </w:r>
-      <w:proofErr w:type="spellEnd"/>
-      <w:r>
-        <w:rPr>
-          <w:rFonts w:ascii="Arial" w:eastAsia="Times New Roman" w:hAnsi="Arial" w:cs="Arial"/>
-          <w:color w:val="000000"/>
-          <w:sz w:val="24"/>
-          <w:szCs w:val="24"/>
-          <w:lang w:eastAsia="es-419"/>
-        </w:rPr>
-        <w:t xml:space="preserve"> que filtre Id de préstamo, nombre de libro, y fecha de préstamo creados entre marzo y abril de 2024</w:t>
+      <w:r>
+        <w:rPr>
+          <w:rFonts w:ascii="Arial" w:eastAsia="Times New Roman" w:hAnsi="Arial" w:cs="Arial"/>
+          <w:color w:val="000000"/>
+          <w:sz w:val="24"/>
+          <w:szCs w:val="24"/>
+          <w:lang w:eastAsia="es-419"/>
+        </w:rPr>
+        <w:t>Query que filtre Id de préstamo, nombre de libro, y fecha de préstamo creados entre marzo y abril de 2024</w:t>
       </w:r>
     </w:p>
     <w:p>
@@ -713,95 +561,7 @@
           <w:szCs w:val="24"/>
           <w:lang w:eastAsia="es-419"/>
         </w:rPr>
-        <w:t xml:space="preserve">Proyecte los campos: </w:t>
-      </w:r>
-      <w:proofErr w:type="spellStart"/>
-      <w:r>
-        <w:rPr>
-          <w:rFonts w:ascii="Arial" w:eastAsia="Times New Roman" w:hAnsi="Arial" w:cs="Arial"/>
-          <w:color w:val="000000"/>
-          <w:sz w:val="24"/>
-          <w:szCs w:val="24"/>
-          <w:lang w:eastAsia="es-419"/>
-        </w:rPr>
-        <w:t>idMiembro</w:t>
-      </w:r>
-      <w:proofErr w:type="spellEnd"/>
-      <w:r>
-        <w:rPr>
-          <w:rFonts w:ascii="Arial" w:eastAsia="Times New Roman" w:hAnsi="Arial" w:cs="Arial"/>
-          <w:color w:val="000000"/>
-          <w:sz w:val="24"/>
-          <w:szCs w:val="24"/>
-          <w:lang w:eastAsia="es-419"/>
-        </w:rPr>
-        <w:t xml:space="preserve">, </w:t>
-      </w:r>
-      <w:proofErr w:type="spellStart"/>
-      <w:r>
-        <w:rPr>
-          <w:rFonts w:ascii="Arial" w:eastAsia="Times New Roman" w:hAnsi="Arial" w:cs="Arial"/>
-          <w:color w:val="000000"/>
-          <w:sz w:val="24"/>
-          <w:szCs w:val="24"/>
-          <w:lang w:eastAsia="es-419"/>
-        </w:rPr>
-        <w:t>FechaP</w:t>
-      </w:r>
-      <w:proofErr w:type="spellEnd"/>
-      <w:r>
-        <w:rPr>
-          <w:rFonts w:ascii="Arial" w:eastAsia="Times New Roman" w:hAnsi="Arial" w:cs="Arial"/>
-          <w:color w:val="000000"/>
-          <w:sz w:val="24"/>
-          <w:szCs w:val="24"/>
-          <w:lang w:eastAsia="es-419"/>
-        </w:rPr>
-        <w:t xml:space="preserve">, y titulo de préstamos realizados este año, y que estén “pendientes” (con </w:t>
-      </w:r>
-      <w:proofErr w:type="spellStart"/>
-      <w:r>
-        <w:rPr>
-          <w:rFonts w:ascii="Arial" w:eastAsia="Times New Roman" w:hAnsi="Arial" w:cs="Arial"/>
-          <w:color w:val="000000"/>
-          <w:sz w:val="24"/>
-          <w:szCs w:val="24"/>
-          <w:lang w:eastAsia="es-419"/>
-        </w:rPr>
-        <w:t>FechaD</w:t>
-      </w:r>
-      <w:proofErr w:type="spellEnd"/>
-      <w:r>
-        <w:rPr>
-          <w:rFonts w:ascii="Arial" w:eastAsia="Times New Roman" w:hAnsi="Arial" w:cs="Arial"/>
-          <w:color w:val="000000"/>
-          <w:sz w:val="24"/>
-          <w:szCs w:val="24"/>
-          <w:lang w:eastAsia="es-419"/>
-        </w:rPr>
-        <w:t xml:space="preserve"> en </w:t>
-      </w:r>
-      <w:proofErr w:type="spellStart"/>
-      <w:r>
-        <w:rPr>
-          <w:rFonts w:ascii="Arial" w:eastAsia="Times New Roman" w:hAnsi="Arial" w:cs="Arial"/>
-          <w:color w:val="000000"/>
-          <w:sz w:val="24"/>
-          <w:szCs w:val="24"/>
-          <w:lang w:eastAsia="es-419"/>
-        </w:rPr>
-        <w:t>null</w:t>
-      </w:r>
-      <w:proofErr w:type="spellEnd"/>
-      <w:r>
-        <w:rPr>
-          <w:rFonts w:ascii="Arial" w:eastAsia="Times New Roman" w:hAnsi="Arial" w:cs="Arial"/>
-          <w:color w:val="000000"/>
-          <w:sz w:val="24"/>
-          <w:szCs w:val="24"/>
-          <w:lang w:eastAsia="es-419"/>
-        </w:rPr>
-        <w:t>).</w:t>
+        <w:t>Proyecte los campos: idMiembro, FechaP, y titulo de préstamos realizados este año, y que estén “pendientes” (con FechaD en null).</w:t>
       </w:r>
     </w:p>
     <w:p>
@@ -817,19 +577,29 @@
           <w:color w:val="000000"/>
           <w:sz w:val="24"/>
           <w:szCs w:val="24"/>
-          <w:lang w:eastAsia="es-419"/>
-        </w:rPr>
-      </w:pPr>
-      <w:r>
-        <w:rPr>
-          <w:rFonts w:ascii="Arial" w:eastAsia="Times New Roman" w:hAnsi="Arial" w:cs="Arial"/>
-          <w:color w:val="000000"/>
-          <w:sz w:val="24"/>
-          <w:szCs w:val="24"/>
+          <w:highlight w:val="green"/>
+          <w:lang w:eastAsia="es-419"/>
+        </w:rPr>
+      </w:pPr>
+      <w:r>
+        <w:rPr>
+          <w:rFonts w:ascii="Arial" w:eastAsia="Times New Roman" w:hAnsi="Arial" w:cs="Arial"/>
+          <w:color w:val="000000"/>
+          <w:sz w:val="24"/>
+          <w:szCs w:val="24"/>
+          <w:highlight w:val="green"/>
           <w:lang w:eastAsia="es-419"/>
         </w:rPr>
         <w:t>Proyecte de cada título, autor, y filtre aquellos del género fantasía o Novela Rosa.</w:t>
       </w:r>
+    </w:p>
+    <w:p/>
+    <w:p>
+      <w:pPr>
+        <w:rPr>
+          <w:u w:val="single"/>
+        </w:rPr>
+      </w:pPr>
     </w:p>
     <w:p/>
     <w:p/>
@@ -840,8 +610,6 @@
     <w:p/>
     <w:p/>
     <w:p/>
-    <w:p/>
-    <w:p/>
     <w:p>
       <w:pPr>
         <w:rPr>
@@ -885,27 +653,15 @@
         </w:rPr>
         <w:t xml:space="preserve">1 </w:t>
       </w:r>
-      <w:proofErr w:type="gramStart"/>
-      <w:r>
-        <w:rPr>
-          <w:rFonts w:ascii="Arial" w:eastAsia="Times New Roman" w:hAnsi="Arial" w:cs="Arial"/>
-          <w:color w:val="000000"/>
-          <w:sz w:val="24"/>
-          <w:szCs w:val="24"/>
-          <w:lang w:eastAsia="es-419"/>
-        </w:rPr>
-        <w:t>Proyecte</w:t>
-      </w:r>
-      <w:proofErr w:type="gramEnd"/>
-      <w:r>
-        <w:rPr>
-          <w:rFonts w:ascii="Arial" w:eastAsia="Times New Roman" w:hAnsi="Arial" w:cs="Arial"/>
-          <w:color w:val="000000"/>
-          <w:sz w:val="24"/>
-          <w:szCs w:val="24"/>
-          <w:lang w:eastAsia="es-419"/>
-        </w:rPr>
-        <w:t xml:space="preserve"> nombre y correo electrónico, y comentario de todos sus miembros.</w:t>
+      <w:r>
+        <w:rPr>
+          <w:rFonts w:ascii="Arial" w:eastAsia="Times New Roman" w:hAnsi="Arial" w:cs="Arial"/>
+          <w:color w:val="000000"/>
+          <w:sz w:val="24"/>
+          <w:szCs w:val="24"/>
+          <w:lang w:eastAsia="es-419"/>
+        </w:rPr>
+        <w:t>Proyecte nombre y correo electrónico, y comentario de todos sus miembros.</w:t>
       </w:r>
     </w:p>
     <w:p>
@@ -924,6 +680,7 @@
           <w:noProof/>
           <w:sz w:val="28"/>
           <w:szCs w:val="28"/>
+          <w:lang w:val="es-AR" w:eastAsia="es-AR"/>
         </w:rPr>
         <w:drawing>
           <wp:inline distT="0" distB="0" distL="0" distR="0" wp14:anchorId="03CEC54E" wp14:editId="4C057D34">
@@ -1063,7 +820,7 @@
           <w:color w:val="000000"/>
           <w:sz w:val="24"/>
           <w:szCs w:val="24"/>
-          <w:lang w:eastAsia="es-419"/>
+          <w:lang w:val="es-AR" w:eastAsia="es-AR"/>
         </w:rPr>
         <w:drawing>
           <wp:inline distT="0" distB="0" distL="0" distR="0" wp14:anchorId="15D4D893" wp14:editId="2129649C">
@@ -1118,6 +875,107 @@
         </w:rPr>
       </w:pPr>
     </w:p>
+    <w:p>
+      <w:pPr>
+        <w:rPr>
+          <w:b/>
+          <w:bCs/>
+          <w:sz w:val="28"/>
+          <w:szCs w:val="28"/>
+        </w:rPr>
+      </w:pPr>
+      <w:r>
+        <w:rPr>
+          <w:b/>
+          <w:bCs/>
+          <w:sz w:val="28"/>
+          <w:szCs w:val="28"/>
+        </w:rPr>
+        <w:t>Martin</w:t>
+      </w:r>
+    </w:p>
+    <w:p>
+      <w:pPr>
+        <w:rPr>
+          <w:b/>
+          <w:bCs/>
+          <w:sz w:val="28"/>
+          <w:szCs w:val="28"/>
+        </w:rPr>
+      </w:pPr>
+      <w:r>
+        <w:rPr>
+          <w:b/>
+          <w:bCs/>
+          <w:sz w:val="28"/>
+          <w:szCs w:val="28"/>
+        </w:rPr>
+        <w:t>2_</w:t>
+      </w:r>
+      <w:r>
+        <w:rPr>
+          <w:b/>
+          <w:bCs/>
+          <w:sz w:val="28"/>
+          <w:szCs w:val="28"/>
+        </w:rPr>
+        <w:t>.</w:t>
+      </w:r>
+      <w:bookmarkStart w:id="0" w:name="_GoBack"/>
+      <w:bookmarkEnd w:id="0"/>
+      <w:r>
+        <w:rPr>
+          <w:b/>
+          <w:bCs/>
+          <w:sz w:val="28"/>
+          <w:szCs w:val="28"/>
+        </w:rPr>
+        <w:t>Seleccione o filtre todos los campos de Libros, y su comentario asociado.</w:t>
+      </w:r>
+      <w:r>
+        <w:rPr>
+          <w:b/>
+          <w:bCs/>
+          <w:sz w:val="28"/>
+          <w:szCs w:val="28"/>
+        </w:rPr>
+        <w:drawing>
+          <wp:inline distT="0" distB="0" distL="0" distR="0" wp14:anchorId="33496BF4" wp14:editId="2013202F">
+            <wp:extent cx="5400040" cy="3876675"/>
+            <wp:effectExtent l="0" t="0" r="0" b="9525"/>
+            <wp:docPr id="2" name="Imagen 2"/>
+            <wp:cNvGraphicFramePr>
+              <a:graphicFrameLocks xmlns:a="http://schemas.openxmlformats.org/drawingml/2006/main" noChangeAspect="1"/>
+            </wp:cNvGraphicFramePr>
+            <a:graphic xmlns:a="http://schemas.openxmlformats.org/drawingml/2006/main">
+              <a:graphicData uri="http://schemas.openxmlformats.org/drawingml/2006/picture">
+                <pic:pic xmlns:pic="http://schemas.openxmlformats.org/drawingml/2006/picture">
+                  <pic:nvPicPr>
+                    <pic:cNvPr id="1" name=""/>
+                    <pic:cNvPicPr/>
+                  </pic:nvPicPr>
+                  <pic:blipFill>
+                    <a:blip r:embed="rId10"/>
+                    <a:stretch>
+                      <a:fillRect/>
+                    </a:stretch>
+                  </pic:blipFill>
+                  <pic:spPr>
+                    <a:xfrm>
+                      <a:off x="0" y="0"/>
+                      <a:ext cx="5400040" cy="3876675"/>
+                    </a:xfrm>
+                    <a:prstGeom prst="rect">
+                      <a:avLst/>
+                    </a:prstGeom>
+                  </pic:spPr>
+                </pic:pic>
+              </a:graphicData>
+            </a:graphic>
+          </wp:inline>
+        </w:drawing>
+      </w:r>
+    </w:p>
     <w:sectPr>
       <w:pgSz w:w="11906" w:h="16838"/>
       <w:pgMar w:top="1417" w:right="1701" w:bottom="1417" w:left="1701" w:header="708" w:footer="708" w:gutter="0"/>
@@ -1129,7 +987,7 @@
 </file>
 
 <file path=word/endnotes.xml><?xml version="1.0" encoding="utf-8"?>
-<w:endnotes xmlns:wpc="http://schemas.microsoft.com/office/word/2010/wordprocessingCanvas" xmlns:cx="http://schemas.microsoft.com/office/drawing/2014/chartex" xmlns:cx1="http://schemas.microsoft.com/office/drawing/2015/9/8/chartex" xmlns:cx2="http://schemas.microsoft.com/office/drawing/2015/10/21/chartex" xmlns:cx3="http://schemas.microsoft.com/office/drawing/2016/5/9/chartex" xmlns:cx4="http://schemas.microsoft.com/office/drawing/2016/5/10/chartex" xmlns:cx5="http://schemas.microsoft.com/office/drawing/2016/5/11/chartex" xmlns:cx6="http://schemas.microsoft.com/office/drawing/2016/5/12/chartex" xmlns:cx7="http://schemas.microsoft.com/office/drawing/2016/5/13/chartex" xmlns:cx8="http://schemas.microsoft.com/office/drawing/2016/5/14/chartex" xmlns:mc="http://schemas.openxmlformats.org/markup-compatibility/2006" xmlns:aink="http://schemas.microsoft.com/office/drawing/2016/ink" xmlns:am3d="http://schemas.microsoft.com/office/drawing/2017/model3d" xmlns:o="urn:schemas-microsoft-com:office:office" xmlns:oel="http://schemas.microsoft.com/office/2019/extlst" xmlns:r="http://schemas.openxmlformats.org/officeDocument/2006/relationships" xmlns:m="http://schemas.openxmlformats.org/officeDocument/2006/math" xmlns:v="urn:schemas-microsoft-com:vml" xmlns:wp14="http://schemas.microsoft.com/office/word/2010/wordprocessingDrawing" xmlns:wp="http://schemas.openxmlformats.org/drawingml/2006/wordprocessingDrawing" xmlns:w10="urn:schemas-microsoft-com:office:word" xmlns:w="http://schemas.openxmlformats.org/wordprocessingml/2006/main" xmlns:w14="http://schemas.microsoft.com/office/word/2010/wordml" xmlns:w15="http://schemas.microsoft.com/office/word/2012/wordml" xmlns:w16cex="http://schemas.microsoft.com/office/word/2018/wordml/cex" xmlns:w16cid="http://schemas.microsoft.com/office/word/2016/wordml/cid" xmlns:w16="http://schemas.microsoft.com/office/word/2018/wordml" xmlns:w16du="http://schemas.microsoft.com/office/word/2023/wordml/word16du" xmlns:w16sdtdh="http://schemas.microsoft.com/office/word/2020/wordml/sdtdatahash" xmlns:w16se="http://schemas.microsoft.com/office/word/2015/wordml/symex" xmlns:wpg="http://schemas.microsoft.com/office/word/2010/wordprocessingGroup" xmlns:wpi="http://schemas.microsoft.com/office/word/2010/wordprocessingInk" xmlns:wne="http://schemas.microsoft.com/office/word/2006/wordml" xmlns:wps="http://schemas.microsoft.com/office/word/2010/wordprocessingShape" mc:Ignorable="w14 w15 w16se w16cid w16 w16cex w16sdtdh w16du wp14">
+<w:endnotes xmlns:wpc="http://schemas.microsoft.com/office/word/2010/wordprocessingCanvas" xmlns:mc="http://schemas.openxmlformats.org/markup-compatibility/2006" xmlns:o="urn:schemas-microsoft-com:office:office" xmlns:r="http://schemas.openxmlformats.org/officeDocument/2006/relationships" xmlns:m="http://schemas.openxmlformats.org/officeDocument/2006/math" xmlns:v="urn:schemas-microsoft-com:vml" xmlns:wp14="http://schemas.microsoft.com/office/word/2010/wordprocessingDrawing" xmlns:wp="http://schemas.openxmlformats.org/drawingml/2006/wordprocessingDrawing" xmlns:w10="urn:schemas-microsoft-com:office:word" xmlns:w="http://schemas.openxmlformats.org/wordprocessingml/2006/main" xmlns:w14="http://schemas.microsoft.com/office/word/2010/wordml" xmlns:w15="http://schemas.microsoft.com/office/word/2012/wordml" xmlns:wpg="http://schemas.microsoft.com/office/word/2010/wordprocessingGroup" xmlns:wpi="http://schemas.microsoft.com/office/word/2010/wordprocessingInk" xmlns:wne="http://schemas.microsoft.com/office/word/2006/wordml" xmlns:wps="http://schemas.microsoft.com/office/word/2010/wordprocessingShape" mc:Ignorable="w14 w15 wp14">
   <w:endnote w:type="separator" w:id="-1">
     <w:p>
       <w:pPr>
@@ -1154,7 +1012,7 @@
 </file>
 
 <file path=word/footnotes.xml><?xml version="1.0" encoding="utf-8"?>
-<w:footnotes xmlns:wpc="http://schemas.microsoft.com/office/word/2010/wordprocessingCanvas" xmlns:cx="http://schemas.microsoft.com/office/drawing/2014/chartex" xmlns:cx1="http://schemas.microsoft.com/office/drawing/2015/9/8/chartex" xmlns:cx2="http://schemas.microsoft.com/office/drawing/2015/10/21/chartex" xmlns:cx3="http://schemas.microsoft.com/office/drawing/2016/5/9/chartex" xmlns:cx4="http://schemas.microsoft.com/office/drawing/2016/5/10/chartex" xmlns:cx5="http://schemas.microsoft.com/office/drawing/2016/5/11/chartex" xmlns:cx6="http://schemas.microsoft.com/office/drawing/2016/5/12/chartex" xmlns:cx7="http://schemas.microsoft.com/office/drawing/2016/5/13/chartex" xmlns:cx8="http://schemas.microsoft.com/office/drawing/2016/5/14/chartex" xmlns:mc="http://schemas.openxmlformats.org/markup-compatibility/2006" xmlns:aink="http://schemas.microsoft.com/office/drawing/2016/ink" xmlns:am3d="http://schemas.microsoft.com/office/drawing/2017/model3d" xmlns:o="urn:schemas-microsoft-com:office:office" xmlns:oel="http://schemas.microsoft.com/office/2019/extlst" xmlns:r="http://schemas.openxmlformats.org/officeDocument/2006/relationships" xmlns:m="http://schemas.openxmlformats.org/officeDocument/2006/math" xmlns:v="urn:schemas-microsoft-com:vml" xmlns:wp14="http://schemas.microsoft.com/office/word/2010/wordprocessingDrawing" xmlns:wp="http://schemas.openxmlformats.org/drawingml/2006/wordprocessingDrawing" xmlns:w10="urn:schemas-microsoft-com:office:word" xmlns:w="http://schemas.openxmlformats.org/wordprocessingml/2006/main" xmlns:w14="http://schemas.microsoft.com/office/word/2010/wordml" xmlns:w15="http://schemas.microsoft.com/office/word/2012/wordml" xmlns:w16cex="http://schemas.microsoft.com/office/word/2018/wordml/cex" xmlns:w16cid="http://schemas.microsoft.com/office/word/2016/wordml/cid" xmlns:w16="http://schemas.microsoft.com/office/word/2018/wordml" xmlns:w16du="http://schemas.microsoft.com/office/word/2023/wordml/word16du" xmlns:w16sdtdh="http://schemas.microsoft.com/office/word/2020/wordml/sdtdatahash" xmlns:w16se="http://schemas.microsoft.com/office/word/2015/wordml/symex" xmlns:wpg="http://schemas.microsoft.com/office/word/2010/wordprocessingGroup" xmlns:wpi="http://schemas.microsoft.com/office/word/2010/wordprocessingInk" xmlns:wne="http://schemas.microsoft.com/office/word/2006/wordml" xmlns:wps="http://schemas.microsoft.com/office/word/2010/wordprocessingShape" mc:Ignorable="w14 w15 w16se w16cid w16 w16cex w16sdtdh w16du wp14">
+<w:footnotes xmlns:wpc="http://schemas.microsoft.com/office/word/2010/wordprocessingCanvas" xmlns:mc="http://schemas.openxmlformats.org/markup-compatibility/2006" xmlns:o="urn:schemas-microsoft-com:office:office" xmlns:r="http://schemas.openxmlformats.org/officeDocument/2006/relationships" xmlns:m="http://schemas.openxmlformats.org/officeDocument/2006/math" xmlns:v="urn:schemas-microsoft-com:vml" xmlns:wp14="http://schemas.microsoft.com/office/word/2010/wordprocessingDrawing" xmlns:wp="http://schemas.openxmlformats.org/drawingml/2006/wordprocessingDrawing" xmlns:w10="urn:schemas-microsoft-com:office:word" xmlns:w="http://schemas.openxmlformats.org/wordprocessingml/2006/main" xmlns:w14="http://schemas.microsoft.com/office/word/2010/wordml" xmlns:w15="http://schemas.microsoft.com/office/word/2012/wordml" xmlns:wpg="http://schemas.microsoft.com/office/word/2010/wordprocessingGroup" xmlns:wpi="http://schemas.microsoft.com/office/word/2010/wordprocessingInk" xmlns:wne="http://schemas.microsoft.com/office/word/2006/wordml" xmlns:wps="http://schemas.microsoft.com/office/word/2010/wordprocessingShape" mc:Ignorable="w14 w15 wp14">
   <w:footnote w:type="separator" w:id="-1">
     <w:p>
       <w:pPr>
@@ -1179,8 +1037,8 @@
 </file>
 
 <file path=word/numbering.xml><?xml version="1.0" encoding="utf-8"?>
-<w:numbering xmlns:wpc="http://schemas.microsoft.com/office/word/2010/wordprocessingCanvas" xmlns:cx="http://schemas.microsoft.com/office/drawing/2014/chartex" xmlns:cx1="http://schemas.microsoft.com/office/drawing/2015/9/8/chartex" xmlns:cx2="http://schemas.microsoft.com/office/drawing/2015/10/21/chartex" xmlns:cx3="http://schemas.microsoft.com/office/drawing/2016/5/9/chartex" xmlns:cx4="http://schemas.microsoft.com/office/drawing/2016/5/10/chartex" xmlns:cx5="http://schemas.microsoft.com/office/drawing/2016/5/11/chartex" xmlns:cx6="http://schemas.microsoft.com/office/drawing/2016/5/12/chartex" xmlns:cx7="http://schemas.microsoft.com/office/drawing/2016/5/13/chartex" xmlns:cx8="http://schemas.microsoft.com/office/drawing/2016/5/14/chartex" xmlns:mc="http://schemas.openxmlformats.org/markup-compatibility/2006" xmlns:aink="http://schemas.microsoft.com/office/drawing/2016/ink" xmlns:am3d="http://schemas.microsoft.com/office/drawing/2017/model3d" xmlns:o="urn:schemas-microsoft-com:office:office" xmlns:oel="http://schemas.microsoft.com/office/2019/extlst" xmlns:r="http://schemas.openxmlformats.org/officeDocument/2006/relationships" xmlns:m="http://schemas.openxmlformats.org/officeDocument/2006/math" xmlns:v="urn:schemas-microsoft-com:vml" xmlns:wp14="http://schemas.microsoft.com/office/word/2010/wordprocessingDrawing" xmlns:wp="http://schemas.openxmlformats.org/drawingml/2006/wordprocessingDrawing" xmlns:w10="urn:schemas-microsoft-com:office:word" xmlns:w="http://schemas.openxmlformats.org/wordprocessingml/2006/main" xmlns:w14="http://schemas.microsoft.com/office/word/2010/wordml" xmlns:w15="http://schemas.microsoft.com/office/word/2012/wordml" xmlns:w16cex="http://schemas.microsoft.com/office/word/2018/wordml/cex" xmlns:w16cid="http://schemas.microsoft.com/office/word/2016/wordml/cid" xmlns:w16="http://schemas.microsoft.com/office/word/2018/wordml" xmlns:w16du="http://schemas.microsoft.com/office/word/2023/wordml/word16du" xmlns:w16sdtdh="http://schemas.microsoft.com/office/word/2020/wordml/sdtdatahash" xmlns:w16se="http://schemas.microsoft.com/office/word/2015/wordml/symex" xmlns:wpg="http://schemas.microsoft.com/office/word/2010/wordprocessingGroup" xmlns:wpi="http://schemas.microsoft.com/office/word/2010/wordprocessingInk" xmlns:wne="http://schemas.microsoft.com/office/word/2006/wordml" xmlns:wps="http://schemas.microsoft.com/office/word/2010/wordprocessingShape" mc:Ignorable="w14 w15 w16se w16cid w16 w16cex w16sdtdh w16du wp14">
-  <w:abstractNum w:abstractNumId="0" w15:restartNumberingAfterBreak="0">
+<w:numbering xmlns:wpc="http://schemas.microsoft.com/office/word/2010/wordprocessingCanvas" xmlns:mc="http://schemas.openxmlformats.org/markup-compatibility/2006" xmlns:o="urn:schemas-microsoft-com:office:office" xmlns:r="http://schemas.openxmlformats.org/officeDocument/2006/relationships" xmlns:m="http://schemas.openxmlformats.org/officeDocument/2006/math" xmlns:v="urn:schemas-microsoft-com:vml" xmlns:wp14="http://schemas.microsoft.com/office/word/2010/wordprocessingDrawing" xmlns:wp="http://schemas.openxmlformats.org/drawingml/2006/wordprocessingDrawing" xmlns:w10="urn:schemas-microsoft-com:office:word" xmlns:w="http://schemas.openxmlformats.org/wordprocessingml/2006/main" xmlns:w14="http://schemas.microsoft.com/office/word/2010/wordml" xmlns:w15="http://schemas.microsoft.com/office/word/2012/wordml" xmlns:wpg="http://schemas.microsoft.com/office/word/2010/wordprocessingGroup" xmlns:wpi="http://schemas.microsoft.com/office/word/2010/wordprocessingInk" xmlns:wne="http://schemas.microsoft.com/office/word/2006/wordml" xmlns:wps="http://schemas.microsoft.com/office/word/2010/wordprocessingShape" mc:Ignorable="w14 w15 wp14">
+  <w:abstractNum w:abstractNumId="0">
     <w:nsid w:val="02D00DD3"/>
     <w:multiLevelType w:val="multilevel"/>
     <w:tmpl w:val="FC32AC5A"/>
@@ -1293,7 +1151,7 @@
       </w:pPr>
     </w:lvl>
   </w:abstractNum>
-  <w:abstractNum w:abstractNumId="1" w15:restartNumberingAfterBreak="0">
+  <w:abstractNum w:abstractNumId="1">
     <w:nsid w:val="522A680F"/>
     <w:multiLevelType w:val="multilevel"/>
     <w:tmpl w:val="FC32AC5A"/>
@@ -1406,7 +1264,7 @@
       </w:pPr>
     </w:lvl>
   </w:abstractNum>
-  <w:abstractNum w:abstractNumId="2" w15:restartNumberingAfterBreak="0">
+  <w:abstractNum w:abstractNumId="2">
     <w:nsid w:val="55CD71C2"/>
     <w:multiLevelType w:val="multilevel"/>
     <w:tmpl w:val="D5BC355A"/>
@@ -1555,7 +1413,7 @@
       </w:rPr>
     </w:lvl>
   </w:abstractNum>
-  <w:abstractNum w:abstractNumId="3" w15:restartNumberingAfterBreak="0">
+  <w:abstractNum w:abstractNumId="3">
     <w:nsid w:val="61536C70"/>
     <w:multiLevelType w:val="multilevel"/>
     <w:tmpl w:val="FC32AC5A"/>
@@ -1668,23 +1526,23 @@
       </w:pPr>
     </w:lvl>
   </w:abstractNum>
-  <w:num w:numId="1" w16cid:durableId="543373804">
+  <w:num w:numId="1">
     <w:abstractNumId w:val="2"/>
   </w:num>
-  <w:num w:numId="2" w16cid:durableId="1443575804">
+  <w:num w:numId="2">
     <w:abstractNumId w:val="0"/>
   </w:num>
-  <w:num w:numId="3" w16cid:durableId="1338772743">
+  <w:num w:numId="3">
     <w:abstractNumId w:val="1"/>
   </w:num>
-  <w:num w:numId="4" w16cid:durableId="1243177592">
+  <w:num w:numId="4">
     <w:abstractNumId w:val="3"/>
   </w:num>
 </w:numbering>
 </file>
 
 <file path=word/styles.xml><?xml version="1.0" encoding="utf-8"?>
-<w:styles xmlns:mc="http://schemas.openxmlformats.org/markup-compatibility/2006" xmlns:r="http://schemas.openxmlformats.org/officeDocument/2006/relationships" xmlns:w="http://schemas.openxmlformats.org/wordprocessingml/2006/main" xmlns:w14="http://schemas.microsoft.com/office/word/2010/wordml" xmlns:w15="http://schemas.microsoft.com/office/word/2012/wordml" xmlns:w16cex="http://schemas.microsoft.com/office/word/2018/wordml/cex" xmlns:w16cid="http://schemas.microsoft.com/office/word/2016/wordml/cid" xmlns:w16="http://schemas.microsoft.com/office/word/2018/wordml" xmlns:w16du="http://schemas.microsoft.com/office/word/2023/wordml/word16du" xmlns:w16sdtdh="http://schemas.microsoft.com/office/word/2020/wordml/sdtdatahash" xmlns:w16se="http://schemas.microsoft.com/office/word/2015/wordml/symex" mc:Ignorable="w14 w15 w16se w16cid w16 w16cex w16sdtdh w16du">
+<w:styles xmlns:mc="http://schemas.openxmlformats.org/markup-compatibility/2006" xmlns:r="http://schemas.openxmlformats.org/officeDocument/2006/relationships" xmlns:w="http://schemas.openxmlformats.org/wordprocessingml/2006/main" xmlns:w14="http://schemas.microsoft.com/office/word/2010/wordml" xmlns:w15="http://schemas.microsoft.com/office/word/2012/wordml" mc:Ignorable="w14 w15">
   <w:docDefaults>
     <w:rPrDefault>
       <w:rPr>
@@ -1700,7 +1558,7 @@
       </w:pPr>
     </w:pPrDefault>
   </w:docDefaults>
-  <w:latentStyles w:defLockedState="0" w:defUIPriority="99" w:defSemiHidden="0" w:defUnhideWhenUsed="0" w:defQFormat="0" w:count="376">
+  <w:latentStyles w:defLockedState="0" w:defUIPriority="99" w:defSemiHidden="0" w:defUnhideWhenUsed="0" w:defQFormat="0" w:count="371">
     <w:lsdException w:name="Normal" w:uiPriority="0" w:qFormat="1"/>
     <w:lsdException w:name="heading 1" w:uiPriority="9" w:qFormat="1"/>
     <w:lsdException w:name="heading 2" w:semiHidden="1" w:uiPriority="9" w:unhideWhenUsed="1" w:qFormat="1"/>
@@ -2072,11 +1930,6 @@
     <w:lsdException w:name="List Table 5 Dark Accent 6" w:uiPriority="50"/>
     <w:lsdException w:name="List Table 6 Colorful Accent 6" w:uiPriority="51"/>
     <w:lsdException w:name="List Table 7 Colorful Accent 6" w:uiPriority="52"/>
-    <w:lsdException w:name="Mention" w:semiHidden="1" w:unhideWhenUsed="1"/>
-    <w:lsdException w:name="Smart Hyperlink" w:semiHidden="1" w:unhideWhenUsed="1"/>
-    <w:lsdException w:name="Hashtag" w:semiHidden="1" w:unhideWhenUsed="1"/>
-    <w:lsdException w:name="Unresolved Mention" w:semiHidden="1" w:unhideWhenUsed="1"/>
-    <w:lsdException w:name="Smart Link" w:semiHidden="1" w:unhideWhenUsed="1"/>
   </w:latentStyles>
   <w:style w:type="paragraph" w:default="1" w:styleId="Normal">
     <w:name w:val="Normal"/>

</xml_diff>